<commit_message>
requirement analyse en probleem opstelling gemaakt
</commit_message>
<xml_diff>
--- a/documentatie/manage en control/afstreep versie.docx
+++ b/documentatie/manage en control/afstreep versie.docx
@@ -5,18 +5,105 @@
     <w:p>
       <w:pPr>
         <w:jc w:val="center"/>
+        <w:rPr>
+          <w:b/>
+          <w:bCs/>
+          <w:sz w:val="28"/>
+          <w:szCs w:val="28"/>
+        </w:rPr>
       </w:pPr>
       <w:r>
+        <w:rPr>
+          <w:b/>
+          <w:bCs/>
+          <w:sz w:val="28"/>
+          <w:szCs w:val="28"/>
+        </w:rPr>
         <w:t xml:space="preserve">Requirements </w:t>
       </w:r>
       <w:proofErr w:type="spellStart"/>
       <w:r>
+        <w:rPr>
+          <w:b/>
+          <w:bCs/>
+          <w:sz w:val="28"/>
+          <w:szCs w:val="28"/>
+        </w:rPr>
         <w:t>problem</w:t>
       </w:r>
       <w:proofErr w:type="spellEnd"/>
       <w:r>
+        <w:rPr>
+          <w:b/>
+          <w:bCs/>
+          <w:sz w:val="28"/>
+          <w:szCs w:val="28"/>
+        </w:rPr>
         <w:t xml:space="preserve"> opstelling</w:t>
       </w:r>
+    </w:p>
+    <w:p>
+      <w:pPr>
+        <w:jc w:val="center"/>
+      </w:pPr>
+      <w:proofErr w:type="spellStart"/>
+      <w:r>
+        <w:t>Pavlo</w:t>
+      </w:r>
+      <w:proofErr w:type="spellEnd"/>
+      <w:r>
+        <w:t xml:space="preserve"> </w:t>
+      </w:r>
+      <w:proofErr w:type="spellStart"/>
+      <w:r>
+        <w:t>Petrashkevych</w:t>
+      </w:r>
+      <w:proofErr w:type="spellEnd"/>
+      <w:r>
+        <w:t>(1099450)</w:t>
+      </w:r>
+    </w:p>
+    <w:p>
+      <w:pPr>
+        <w:jc w:val="center"/>
+      </w:pPr>
+      <w:r>
+        <w:t>Merel van der Leeden(1103194)</w:t>
+      </w:r>
+    </w:p>
+    <w:p>
+      <w:pPr>
+        <w:jc w:val="center"/>
+      </w:pPr>
+      <w:proofErr w:type="spellStart"/>
+      <w:r>
+        <w:t>Jullian</w:t>
+      </w:r>
+      <w:proofErr w:type="spellEnd"/>
+      <w:r>
+        <w:t xml:space="preserve"> Lima Spencer(1102737)</w:t>
+      </w:r>
+    </w:p>
+    <w:p>
+      <w:pPr>
+        <w:jc w:val="center"/>
+      </w:pPr>
+      <w:r>
+        <w:t xml:space="preserve">Aron </w:t>
+      </w:r>
+      <w:proofErr w:type="spellStart"/>
+      <w:r>
+        <w:t>Vleij</w:t>
+      </w:r>
+      <w:proofErr w:type="spellEnd"/>
+      <w:r>
+        <w:t>(1080231)</w:t>
+      </w:r>
+    </w:p>
+    <w:p>
+      <w:pPr>
+        <w:jc w:val="center"/>
+      </w:pPr>
     </w:p>
     <w:p/>
     <w:p/>
@@ -469,6 +556,7 @@
           </w:tcPr>
           <w:p>
             <w:r>
+              <w:lastRenderedPageBreak/>
               <w:t>Er is een sensor die 8 verschillende windrichtingen kan meten.</w:t>
             </w:r>
           </w:p>
@@ -606,7 +694,6 @@
           </w:tcPr>
           <w:p>
             <w:r>
-              <w:lastRenderedPageBreak/>
               <w:t>3. Het weerstation bevat een microcontroller die de windsnelheid/wind richting sensoren kan aflezen en daarmee de motor op aan kan sturen .</w:t>
             </w:r>
           </w:p>
@@ -1087,6 +1174,7 @@
               <w:rPr>
                 <w:rFonts w:ascii="Aptos" w:eastAsia="Aptos" w:hAnsi="Aptos" w:cs="Aptos"/>
               </w:rPr>
+              <w:lastRenderedPageBreak/>
               <w:t>4.1.</w:t>
             </w:r>
             <w:r>
@@ -1135,6 +1223,7 @@
           </w:tcPr>
           <w:p>
             <w:r>
+              <w:lastRenderedPageBreak/>
               <w:t>Het weerstation heeft geen schade als hij voor langere tijd buiten is in extreme weer.</w:t>
             </w:r>
           </w:p>
@@ -1177,11 +1266,7 @@
               <w:t>*harder*</w:t>
             </w:r>
             <w:r>
-              <w:t xml:space="preserve"> draaien om het </w:t>
-            </w:r>
-            <w:r>
-              <w:lastRenderedPageBreak/>
-              <w:t>optimale effect sneller te kunnen bereiken.</w:t>
+              <w:t xml:space="preserve"> draaien om het optimale effect sneller te kunnen bereiken.</w:t>
             </w:r>
           </w:p>
           <w:p/>
@@ -1192,18 +1277,13 @@
           </w:tcPr>
           <w:p>
             <w:r>
-              <w:lastRenderedPageBreak/>
               <w:t xml:space="preserve">5.1 Ik wil dat </w:t>
             </w:r>
             <w:r>
               <w:t>het weerstation</w:t>
             </w:r>
             <w:r>
-              <w:t xml:space="preserve"> flexibeler is en beter kan anticiperen op het weer, zodat </w:t>
-            </w:r>
-            <w:r>
-              <w:lastRenderedPageBreak/>
-              <w:t>hij snelheid moet maken en niet met het weer mee kan gaan.</w:t>
+              <w:t xml:space="preserve"> flexibeler is en beter kan anticiperen op het weer, zodat hij snelheid moet maken en niet met het weer mee kan gaan.</w:t>
             </w:r>
           </w:p>
         </w:tc>
@@ -1213,7 +1293,6 @@
           </w:tcPr>
           <w:p>
             <w:r>
-              <w:lastRenderedPageBreak/>
               <w:t>5.1.1 Schrijf een code, dat de motor sneller moet draaien, dan die moet.</w:t>
             </w:r>
           </w:p>
@@ -1584,6 +1663,7 @@
         <w:rPr>
           <w:rFonts w:ascii="Aptos" w:eastAsia="Aptos" w:hAnsi="Aptos" w:cs="Aptos"/>
         </w:rPr>
+        <w:lastRenderedPageBreak/>
         <w:t>Change log</w:t>
       </w:r>
     </w:p>
@@ -1930,7 +2010,6 @@
               <w:rPr>
                 <w:rFonts w:ascii="Aptos" w:eastAsia="Aptos" w:hAnsi="Aptos" w:cs="Aptos"/>
               </w:rPr>
-              <w:lastRenderedPageBreak/>
               <w:t>19-09-2025</w:t>
             </w:r>
           </w:p>

</xml_diff>